<commit_message>
created patient add form
I created patient updated form
</commit_message>
<xml_diff>
--- a/docs/Requirements.docx
+++ b/docs/Requirements.docx
@@ -113,12 +113,14 @@
               <w:rPr>
                 <w:sz w:val="28"/>
                 <w:szCs w:val="28"/>
-              </w:rPr>
-            </w:pPr>
-            <w:r>
-              <w:rPr>
-                <w:sz w:val="28"/>
-                <w:szCs w:val="28"/>
+                <w:highlight w:val="green"/>
+              </w:rPr>
+            </w:pPr>
+            <w:r>
+              <w:rPr>
+                <w:sz w:val="28"/>
+                <w:szCs w:val="28"/>
+                <w:highlight w:val="green"/>
               </w:rPr>
               <w:t>Login</w:t>
             </w:r>
@@ -139,8 +141,16 @@
               <w:rPr>
                 <w:sz w:val="28"/>
                 <w:szCs w:val="28"/>
-              </w:rPr>
-              <w:t>Add a doctor.</w:t>
+                <w:highlight w:val="green"/>
+              </w:rPr>
+              <w:t>Add a doctor</w:t>
+            </w:r>
+            <w:r>
+              <w:rPr>
+                <w:sz w:val="28"/>
+                <w:szCs w:val="28"/>
+              </w:rPr>
+              <w:t>.</w:t>
             </w:r>
           </w:p>
           <w:p>
@@ -159,8 +169,16 @@
               <w:rPr>
                 <w:sz w:val="28"/>
                 <w:szCs w:val="28"/>
-              </w:rPr>
-              <w:t>Update a doctor.</w:t>
+                <w:highlight w:val="green"/>
+              </w:rPr>
+              <w:t>Update a doctor</w:t>
+            </w:r>
+            <w:r>
+              <w:rPr>
+                <w:sz w:val="28"/>
+                <w:szCs w:val="28"/>
+              </w:rPr>
+              <w:t>.</w:t>
             </w:r>
           </w:p>
           <w:p>
@@ -179,8 +197,16 @@
               <w:rPr>
                 <w:sz w:val="28"/>
                 <w:szCs w:val="28"/>
-              </w:rPr>
-              <w:t>Delete a doctor.</w:t>
+                <w:highlight w:val="green"/>
+              </w:rPr>
+              <w:t>Delete a doctor</w:t>
+            </w:r>
+            <w:r>
+              <w:rPr>
+                <w:sz w:val="28"/>
+                <w:szCs w:val="28"/>
+              </w:rPr>
+              <w:t>.</w:t>
             </w:r>
           </w:p>
           <w:p>
@@ -193,12 +219,14 @@
               <w:rPr>
                 <w:sz w:val="28"/>
                 <w:szCs w:val="28"/>
-              </w:rPr>
-            </w:pPr>
-            <w:r>
-              <w:rPr>
-                <w:sz w:val="28"/>
-                <w:szCs w:val="28"/>
+                <w:highlight w:val="green"/>
+              </w:rPr>
+            </w:pPr>
+            <w:r>
+              <w:rPr>
+                <w:sz w:val="28"/>
+                <w:szCs w:val="28"/>
+                <w:highlight w:val="green"/>
               </w:rPr>
               <w:t xml:space="preserve">Add </w:t>
             </w:r>
@@ -206,6 +234,7 @@
               <w:rPr>
                 <w:sz w:val="28"/>
                 <w:szCs w:val="28"/>
+                <w:highlight w:val="green"/>
               </w:rPr>
               <w:t xml:space="preserve">a </w:t>
             </w:r>
@@ -213,6 +242,7 @@
               <w:rPr>
                 <w:sz w:val="28"/>
                 <w:szCs w:val="28"/>
+                <w:highlight w:val="green"/>
               </w:rPr>
               <w:t>nurse.</w:t>
             </w:r>
@@ -333,6 +363,7 @@
               <w:rPr>
                 <w:sz w:val="28"/>
                 <w:szCs w:val="28"/>
+                <w:highlight w:val="green"/>
               </w:rPr>
               <w:t>Register a</w:t>
             </w:r>
@@ -340,6 +371,7 @@
               <w:rPr>
                 <w:sz w:val="28"/>
                 <w:szCs w:val="28"/>
+                <w:highlight w:val="green"/>
               </w:rPr>
               <w:t>n</w:t>
             </w:r>
@@ -347,6 +379,7 @@
               <w:rPr>
                 <w:sz w:val="28"/>
                 <w:szCs w:val="28"/>
+                <w:highlight w:val="green"/>
               </w:rPr>
               <w:t xml:space="preserve"> IoT </w:t>
             </w:r>
@@ -354,6 +387,7 @@
               <w:rPr>
                 <w:sz w:val="28"/>
                 <w:szCs w:val="28"/>
+                <w:highlight w:val="green"/>
               </w:rPr>
               <w:t xml:space="preserve">GPS </w:t>
             </w:r>
@@ -361,6 +395,7 @@
               <w:rPr>
                 <w:sz w:val="28"/>
                 <w:szCs w:val="28"/>
+                <w:highlight w:val="green"/>
               </w:rPr>
               <w:t>Tracker</w:t>
             </w:r>
@@ -368,15 +403,16 @@
               <w:rPr>
                 <w:sz w:val="28"/>
                 <w:szCs w:val="28"/>
-              </w:rPr>
-              <w:t xml:space="preserve"> </w:t>
-            </w:r>
-            <w:r>
-              <w:rPr>
-                <w:sz w:val="28"/>
-                <w:szCs w:val="28"/>
-              </w:rPr>
-              <w:t>by scanning a QR code.</w:t>
+                <w:highlight w:val="green"/>
+              </w:rPr>
+              <w:t xml:space="preserve"> by scanning a QR code</w:t>
+            </w:r>
+            <w:r>
+              <w:rPr>
+                <w:sz w:val="28"/>
+                <w:szCs w:val="28"/>
+              </w:rPr>
+              <w:t>.</w:t>
             </w:r>
           </w:p>
           <w:p>
@@ -464,12 +500,14 @@
               <w:rPr>
                 <w:sz w:val="28"/>
                 <w:szCs w:val="28"/>
-              </w:rPr>
-            </w:pPr>
-            <w:r>
-              <w:rPr>
-                <w:sz w:val="28"/>
-                <w:szCs w:val="28"/>
+                <w:highlight w:val="green"/>
+              </w:rPr>
+            </w:pPr>
+            <w:r>
+              <w:rPr>
+                <w:sz w:val="28"/>
+                <w:szCs w:val="28"/>
+                <w:highlight w:val="green"/>
               </w:rPr>
               <w:t>Login</w:t>
             </w:r>
@@ -477,6 +515,7 @@
               <w:rPr>
                 <w:sz w:val="28"/>
                 <w:szCs w:val="28"/>
+                <w:highlight w:val="green"/>
               </w:rPr>
               <w:t>.</w:t>
             </w:r>
@@ -498,28 +537,7 @@
                 <w:sz w:val="28"/>
                 <w:szCs w:val="28"/>
               </w:rPr>
-              <w:t>View</w:t>
-            </w:r>
-            <w:r>
-              <w:rPr>
-                <w:sz w:val="28"/>
-                <w:szCs w:val="28"/>
-              </w:rPr>
-              <w:t xml:space="preserve"> </w:t>
-            </w:r>
-            <w:r>
-              <w:rPr>
-                <w:sz w:val="28"/>
-                <w:szCs w:val="28"/>
-              </w:rPr>
-              <w:t>N</w:t>
-            </w:r>
-            <w:r>
-              <w:rPr>
-                <w:sz w:val="28"/>
-                <w:szCs w:val="28"/>
-              </w:rPr>
-              <w:t>otifications</w:t>
+              <w:t>View Notifications</w:t>
             </w:r>
             <w:r>
               <w:rPr>
@@ -545,6 +563,7 @@
               <w:rPr>
                 <w:sz w:val="28"/>
                 <w:szCs w:val="28"/>
+                <w:highlight w:val="green"/>
               </w:rPr>
               <w:t>Chat with Chatbot</w:t>
             </w:r>
@@ -566,12 +585,14 @@
               <w:rPr>
                 <w:sz w:val="28"/>
                 <w:szCs w:val="28"/>
-              </w:rPr>
-            </w:pPr>
-            <w:r>
-              <w:rPr>
-                <w:sz w:val="28"/>
-                <w:szCs w:val="28"/>
+                <w:highlight w:val="green"/>
+              </w:rPr>
+            </w:pPr>
+            <w:r>
+              <w:rPr>
+                <w:sz w:val="28"/>
+                <w:szCs w:val="28"/>
+                <w:highlight w:val="green"/>
               </w:rPr>
               <w:t>Check patient</w:t>
             </w:r>
@@ -579,6 +600,7 @@
               <w:rPr>
                 <w:sz w:val="28"/>
                 <w:szCs w:val="28"/>
+                <w:highlight w:val="green"/>
               </w:rPr>
               <w:t>’s</w:t>
             </w:r>
@@ -586,6 +608,7 @@
               <w:rPr>
                 <w:sz w:val="28"/>
                 <w:szCs w:val="28"/>
+                <w:highlight w:val="green"/>
               </w:rPr>
               <w:t xml:space="preserve"> emotion by face.</w:t>
             </w:r>
@@ -634,12 +657,14 @@
               <w:rPr>
                 <w:sz w:val="28"/>
                 <w:szCs w:val="28"/>
-              </w:rPr>
-            </w:pPr>
-            <w:r>
-              <w:rPr>
-                <w:sz w:val="28"/>
-                <w:szCs w:val="28"/>
+                <w:highlight w:val="green"/>
+              </w:rPr>
+            </w:pPr>
+            <w:r>
+              <w:rPr>
+                <w:sz w:val="28"/>
+                <w:szCs w:val="28"/>
+                <w:highlight w:val="green"/>
               </w:rPr>
               <w:t>Pair Health Checker IoT device by scanning a QR code.</w:t>
             </w:r>
@@ -660,6 +685,7 @@
               <w:rPr>
                 <w:sz w:val="28"/>
                 <w:szCs w:val="28"/>
+                <w:highlight w:val="green"/>
               </w:rPr>
               <w:t>Update patient’s medical condition using health checker output.</w:t>
             </w:r>
@@ -912,6 +938,24 @@
         <w:t>&lt;non-functional Requirements&gt;</w:t>
       </w:r>
     </w:p>
+    <w:p/>
+    <w:p/>
+    <w:p>
+      <w:r>
+        <w:t>--alarm activity</w:t>
+      </w:r>
+    </w:p>
+    <w:p>
+      <w:r>
+        <w:t>--video recording activity</w:t>
+      </w:r>
+    </w:p>
+    <w:p>
+      <w:r>
+        <w:t>--Qr scan activity</w:t>
+      </w:r>
+    </w:p>
+    <w:p/>
     <w:sectPr>
       <w:pgSz w:w="12240" w:h="15840"/>
       <w:pgMar w:top="1440" w:right="1440" w:bottom="1440" w:left="1440" w:header="720" w:footer="720" w:gutter="0"/>

</xml_diff>

<commit_message>
Added new faceresult activity
I created some changes of videorecoder activity xml code and added new activity that is face_result activity.
</commit_message>
<xml_diff>
--- a/docs/Requirements.docx
+++ b/docs/Requirements.docx
@@ -257,12 +257,14 @@
               <w:rPr>
                 <w:sz w:val="28"/>
                 <w:szCs w:val="28"/>
-              </w:rPr>
-            </w:pPr>
-            <w:r>
-              <w:rPr>
-                <w:sz w:val="28"/>
-                <w:szCs w:val="28"/>
+                <w:highlight w:val="green"/>
+              </w:rPr>
+            </w:pPr>
+            <w:r>
+              <w:rPr>
+                <w:sz w:val="28"/>
+                <w:szCs w:val="28"/>
+                <w:highlight w:val="green"/>
               </w:rPr>
               <w:t>Update a nurse.</w:t>
             </w:r>
@@ -277,12 +279,14 @@
               <w:rPr>
                 <w:sz w:val="28"/>
                 <w:szCs w:val="28"/>
-              </w:rPr>
-            </w:pPr>
-            <w:r>
-              <w:rPr>
-                <w:sz w:val="28"/>
-                <w:szCs w:val="28"/>
+                <w:highlight w:val="green"/>
+              </w:rPr>
+            </w:pPr>
+            <w:r>
+              <w:rPr>
+                <w:sz w:val="28"/>
+                <w:szCs w:val="28"/>
+                <w:highlight w:val="green"/>
               </w:rPr>
               <w:t>Delete a nurse.</w:t>
             </w:r>
@@ -297,12 +301,14 @@
               <w:rPr>
                 <w:sz w:val="28"/>
                 <w:szCs w:val="28"/>
-              </w:rPr>
-            </w:pPr>
-            <w:r>
-              <w:rPr>
-                <w:sz w:val="28"/>
-                <w:szCs w:val="28"/>
+                <w:highlight w:val="yellow"/>
+              </w:rPr>
+            </w:pPr>
+            <w:r>
+              <w:rPr>
+                <w:sz w:val="28"/>
+                <w:szCs w:val="28"/>
+                <w:highlight w:val="yellow"/>
               </w:rPr>
               <w:t>Add a patient.</w:t>
             </w:r>
@@ -317,12 +323,14 @@
               <w:rPr>
                 <w:sz w:val="28"/>
                 <w:szCs w:val="28"/>
-              </w:rPr>
-            </w:pPr>
-            <w:r>
-              <w:rPr>
-                <w:sz w:val="28"/>
-                <w:szCs w:val="28"/>
+                <w:highlight w:val="yellow"/>
+              </w:rPr>
+            </w:pPr>
+            <w:r>
+              <w:rPr>
+                <w:sz w:val="28"/>
+                <w:szCs w:val="28"/>
+                <w:highlight w:val="yellow"/>
               </w:rPr>
               <w:t>Update a patient.</w:t>
             </w:r>
@@ -337,12 +345,14 @@
               <w:rPr>
                 <w:sz w:val="28"/>
                 <w:szCs w:val="28"/>
-              </w:rPr>
-            </w:pPr>
-            <w:r>
-              <w:rPr>
-                <w:sz w:val="28"/>
-                <w:szCs w:val="28"/>
+                <w:highlight w:val="yellow"/>
+              </w:rPr>
+            </w:pPr>
+            <w:r>
+              <w:rPr>
+                <w:sz w:val="28"/>
+                <w:szCs w:val="28"/>
+                <w:highlight w:val="yellow"/>
               </w:rPr>
               <w:t>Delete a patient.</w:t>
             </w:r>
@@ -418,29 +428,11 @@
           <w:p>
             <w:pPr>
               <w:pStyle w:val="ListParagraph"/>
-              <w:numPr>
-                <w:ilvl w:val="0"/>
-                <w:numId w:val="2"/>
-              </w:numPr>
-              <w:rPr>
-                <w:sz w:val="28"/>
-                <w:szCs w:val="28"/>
-              </w:rPr>
-            </w:pPr>
-            <w:r>
-              <w:rPr>
-                <w:sz w:val="28"/>
-                <w:szCs w:val="28"/>
-              </w:rPr>
-              <w:t>Remove an IoT Tracker</w:t>
-            </w:r>
-            <w:r>
-              <w:rPr>
-                <w:sz w:val="28"/>
-                <w:szCs w:val="28"/>
-              </w:rPr>
-              <w:t>.</w:t>
-            </w:r>
+              <w:rPr>
+                <w:sz w:val="28"/>
+                <w:szCs w:val="28"/>
+              </w:rPr>
+            </w:pPr>
           </w:p>
         </w:tc>
       </w:tr>
@@ -952,7 +944,15 @@
     </w:p>
     <w:p>
       <w:r>
-        <w:t>--Qr scan activity</w:t>
+        <w:t>--</w:t>
+      </w:r>
+      <w:proofErr w:type="spellStart"/>
+      <w:r>
+        <w:t>Qr</w:t>
+      </w:r>
+      <w:proofErr w:type="spellEnd"/>
+      <w:r>
+        <w:t xml:space="preserve"> scan activity</w:t>
       </w:r>
     </w:p>
     <w:p/>

</xml_diff>